<commit_message>
adding a bit more comments
</commit_message>
<xml_diff>
--- a/cover_letters/Desert Research Institute.docx
+++ b/cover_letters/Desert Research Institute.docx
@@ -29,7 +29,7 @@
         <w:t xml:space="preserve">    Dear Reviewer,</w:t>
         <w:br/>
         <w:br/>
-        <w:t xml:space="preserve">    I am writing to express my strong interest in the Software Engineering Job position at Desert Research Institute, as advertised on Zip Recruiter. With a passion for computer science and a proven track record of success in software development, I am confident in my ability to contribute to your team and help drive innovation at Desert Research Institute.</w:t>
+        <w:t xml:space="preserve">    I am writing to express my strong interest in the Full-Stack Web Developer position at Desert Research Institute, as advertised on Zip Recruiter. With a passion for computer science and a proven track record of success in software development, I am confident in my ability to contribute to your team and help drive innovation at Desert Research Institute.</w:t>
         <w:br/>
         <w:br/>
         <w:t xml:space="preserve">    I recently graduated with a B.S. in Computer Science in Computer Science from CSU Stanislaus. Throughout my academic journey, I have acquired a solid foundation in various programming languages, algorithms, data structures, and software engineering principles. My coursework and projects have equipped me with the technical skills necessary to excel in a CS role. Additionally, I have a strong ability to quickly learn new technologies and adapt to changing environments, which I believe is crucial in the ever-evolving field of computer science.</w:t>
@@ -44,7 +44,7 @@
         <w:t xml:space="preserve">    Beyond technical skills, I am a dedicated and proactive individual who thrives in a collaborative environment. I have excellent communication skills, which have been honed through team projects and presentations during my academic pursuits. I value teamwork and understand the importance of effective collaboration, as it is essential for delivering successful projects.</w:t>
         <w:br/>
         <w:br/>
-        <w:t xml:space="preserve">    I am particularly drawn to Desert Research Institute because of its reputation for cutting-edge technological advancements and its commitment to innovation. I am eager to contribute to the company's growth by leveraging my technical skills and passion for problem-solving. I believe that my abilities align well with the requirements of the Software Engineering Job position, and I am confident in my potential to make a positive impact on your team.</w:t>
+        <w:t xml:space="preserve">    I am particularly drawn to Desert Research Institute because of its reputation for cutting-edge technological advancements and its commitment to innovation. I am eager to contribute to the company's growth by leveraging my technical skills and passion for problem-solving. I believe that my abilities align well with the requirements of the Full-Stack Web Developer position, and I am confident in my potential to make a positive impact on your team.</w:t>
         <w:br/>
         <w:br/>
         <w:t xml:space="preserve">    Thank you for considering my application. I would welcome the opportunity to further discuss how my skills and experiences align with the goals of Desert Research Institute. I have attached my resume for your review, and I am available at your convenience for an interview. I look forward to the possibility of joining Desert Research Institute and contributing to its ongoing success.</w:t>

</xml_diff>